<commit_message>
BFI now works well!
Might make the code slightly more concise, but it works well!
</commit_message>
<xml_diff>
--- a/scripts/README.docx
+++ b/scripts/README.docx
@@ -1,6 +1,6 @@
 
 <file path=word/document.xml><?xml version="1.0" encoding="utf-8"?>
-<w:document xmlns:wpc="http://schemas.microsoft.com/office/word/2010/wordprocessingCanvas" xmlns:cx="http://schemas.microsoft.com/office/drawing/2014/chartex" xmlns:cx1="http://schemas.microsoft.com/office/drawing/2015/9/8/chartex" xmlns:cx2="http://schemas.microsoft.com/office/drawing/2015/10/21/chartex" xmlns:cx3="http://schemas.microsoft.com/office/drawing/2016/5/9/chartex" xmlns:cx4="http://schemas.microsoft.com/office/drawing/2016/5/10/chartex" xmlns:cx5="http://schemas.microsoft.com/office/drawing/2016/5/11/chartex" xmlns:cx6="http://schemas.microsoft.com/office/drawing/2016/5/12/chartex" xmlns:cx7="http://schemas.microsoft.com/office/drawing/2016/5/13/chartex" xmlns:cx8="http://schemas.microsoft.com/office/drawing/2016/5/14/chartex" xmlns:mc="http://schemas.openxmlformats.org/markup-compatibility/2006" xmlns:aink="http://schemas.microsoft.com/office/drawing/2016/ink" xmlns:am3d="http://schemas.microsoft.com/office/drawing/2017/model3d" xmlns:o="urn:schemas-microsoft-com:office:office" xmlns:oel="http://schemas.microsoft.com/office/2019/extlst" xmlns:r="http://schemas.openxmlformats.org/officeDocument/2006/relationships" xmlns:m="http://schemas.openxmlformats.org/officeDocument/2006/math" xmlns:v="urn:schemas-microsoft-com:vml" xmlns:wp14="http://schemas.microsoft.com/office/word/2010/wordprocessingDrawing" xmlns:wp="http://schemas.openxmlformats.org/drawingml/2006/wordprocessingDrawing" xmlns:w10="urn:schemas-microsoft-com:office:word" xmlns:w="http://schemas.openxmlformats.org/wordprocessingml/2006/main" xmlns:w14="http://schemas.microsoft.com/office/word/2010/wordml" xmlns:w15="http://schemas.microsoft.com/office/word/2012/wordml" xmlns:w16cex="http://schemas.microsoft.com/office/word/2018/wordml/cex" xmlns:w16cid="http://schemas.microsoft.com/office/word/2016/wordml/cid" xmlns:w16="http://schemas.microsoft.com/office/word/2018/wordml" xmlns:w16sdtdh="http://schemas.microsoft.com/office/word/2020/wordml/sdtdatahash" xmlns:w16se="http://schemas.microsoft.com/office/word/2015/wordml/symex" xmlns:wpg="http://schemas.microsoft.com/office/word/2010/wordprocessingGroup" xmlns:wpi="http://schemas.microsoft.com/office/word/2010/wordprocessingInk" xmlns:wne="http://schemas.microsoft.com/office/word/2006/wordml" xmlns:wps="http://schemas.microsoft.com/office/word/2010/wordprocessingShape" mc:Ignorable="w14 w15 w16se w16cid w16 w16cex w16sdtdh wp14">
+<w:document xmlns:wpc="http://schemas.microsoft.com/office/word/2010/wordprocessingCanvas" xmlns:cx="http://schemas.microsoft.com/office/drawing/2014/chartex" xmlns:cx1="http://schemas.microsoft.com/office/drawing/2015/9/8/chartex" xmlns:cx2="http://schemas.microsoft.com/office/drawing/2015/10/21/chartex" xmlns:cx3="http://schemas.microsoft.com/office/drawing/2016/5/9/chartex" xmlns:cx4="http://schemas.microsoft.com/office/drawing/2016/5/10/chartex" xmlns:cx5="http://schemas.microsoft.com/office/drawing/2016/5/11/chartex" xmlns:cx6="http://schemas.microsoft.com/office/drawing/2016/5/12/chartex" xmlns:cx7="http://schemas.microsoft.com/office/drawing/2016/5/13/chartex" xmlns:cx8="http://schemas.microsoft.com/office/drawing/2016/5/14/chartex" xmlns:mc="http://schemas.openxmlformats.org/markup-compatibility/2006" xmlns:aink="http://schemas.microsoft.com/office/drawing/2016/ink" xmlns:am3d="http://schemas.microsoft.com/office/drawing/2017/model3d" xmlns:o="urn:schemas-microsoft-com:office:office" xmlns:r="http://schemas.openxmlformats.org/officeDocument/2006/relationships" xmlns:m="http://schemas.openxmlformats.org/officeDocument/2006/math" xmlns:v="urn:schemas-microsoft-com:vml" xmlns:wp14="http://schemas.microsoft.com/office/word/2010/wordprocessingDrawing" xmlns:wp="http://schemas.openxmlformats.org/drawingml/2006/wordprocessingDrawing" xmlns:w10="urn:schemas-microsoft-com:office:word" xmlns:w="http://schemas.openxmlformats.org/wordprocessingml/2006/main" xmlns:w14="http://schemas.microsoft.com/office/word/2010/wordml" xmlns:w15="http://schemas.microsoft.com/office/word/2012/wordml" xmlns:w16cex="http://schemas.microsoft.com/office/word/2018/wordml/cex" xmlns:w16cid="http://schemas.microsoft.com/office/word/2016/wordml/cid" xmlns:w16="http://schemas.microsoft.com/office/word/2018/wordml" xmlns:w16se="http://schemas.microsoft.com/office/word/2015/wordml/symex" xmlns:wpg="http://schemas.microsoft.com/office/word/2010/wordprocessingGroup" xmlns:wpi="http://schemas.microsoft.com/office/word/2010/wordprocessingInk" xmlns:wne="http://schemas.microsoft.com/office/word/2006/wordml" xmlns:wps="http://schemas.microsoft.com/office/word/2010/wordprocessingShape" mc:Ignorable="w14 w15 w16se w16cid w16 w16cex wp14">
   <w:body>
     <w:p>
       <w:r>
@@ -13,6 +13,14 @@
           <w:highlight w:val="green"/>
         </w:rPr>
         <w:t>BEA</w:t>
+      </w:r>
+    </w:p>
+    <w:p>
+      <w:r>
+        <w:rPr>
+          <w:highlight w:val="green"/>
+        </w:rPr>
+        <w:t>BFI</w:t>
       </w:r>
     </w:p>
     <w:p>
@@ -56,6 +64,7 @@
       </w:r>
     </w:p>
     <w:p/>
+    <w:p/>
     <w:sectPr>
       <w:pgSz w:w="12240" w:h="15840"/>
       <w:pgMar w:top="1440" w:right="1440" w:bottom="1440" w:left="1440" w:header="720" w:footer="720" w:gutter="0"/>
@@ -67,7 +76,7 @@
 </file>
 
 <file path=word/styles.xml><?xml version="1.0" encoding="utf-8"?>
-<w:styles xmlns:mc="http://schemas.openxmlformats.org/markup-compatibility/2006" xmlns:r="http://schemas.openxmlformats.org/officeDocument/2006/relationships" xmlns:w="http://schemas.openxmlformats.org/wordprocessingml/2006/main" xmlns:w14="http://schemas.microsoft.com/office/word/2010/wordml" xmlns:w15="http://schemas.microsoft.com/office/word/2012/wordml" xmlns:w16cex="http://schemas.microsoft.com/office/word/2018/wordml/cex" xmlns:w16cid="http://schemas.microsoft.com/office/word/2016/wordml/cid" xmlns:w16="http://schemas.microsoft.com/office/word/2018/wordml" xmlns:w16sdtdh="http://schemas.microsoft.com/office/word/2020/wordml/sdtdatahash" xmlns:w16se="http://schemas.microsoft.com/office/word/2015/wordml/symex" mc:Ignorable="w14 w15 w16se w16cid w16 w16cex w16sdtdh">
+<w:styles xmlns:mc="http://schemas.openxmlformats.org/markup-compatibility/2006" xmlns:r="http://schemas.openxmlformats.org/officeDocument/2006/relationships" xmlns:w="http://schemas.openxmlformats.org/wordprocessingml/2006/main" xmlns:w14="http://schemas.microsoft.com/office/word/2010/wordml" xmlns:w15="http://schemas.microsoft.com/office/word/2012/wordml" xmlns:w16cex="http://schemas.microsoft.com/office/word/2018/wordml/cex" xmlns:w16cid="http://schemas.microsoft.com/office/word/2016/wordml/cid" xmlns:w16="http://schemas.microsoft.com/office/word/2018/wordml" xmlns:w16se="http://schemas.microsoft.com/office/word/2015/wordml/symex" mc:Ignorable="w14 w15 w16se w16cid w16 w16cex">
   <w:docDefaults>
     <w:rPrDefault>
       <w:rPr>

</xml_diff>

<commit_message>
Edits to BOE script
Website changed, so I edited it. also added some content to the Python Tutorial and switched up the README in the Scripts folder.
</commit_message>
<xml_diff>
--- a/scripts/README.docx
+++ b/scripts/README.docx
@@ -37,6 +37,14 @@
           <w:highlight w:val="green"/>
         </w:rPr>
         <w:t>BOE</w:t>
+      </w:r>
+    </w:p>
+    <w:p>
+      <w:r>
+        <w:rPr>
+          <w:highlight w:val="yellow"/>
+        </w:rPr>
+        <w:t>CEPR</w:t>
       </w:r>
     </w:p>
     <w:p>

</xml_diff>

<commit_message>
Edits to Chicago.py (done)
and readme, created runall.py
</commit_message>
<xml_diff>
--- a/scripts/README.docx
+++ b/scripts/README.docx
@@ -38,13 +38,13 @@
         </w:rPr>
         <w:t>BOE</w:t>
       </w:r>
+      <w:r>
+        <w:t xml:space="preserve"> – Last edited</w:t>
+      </w:r>
     </w:p>
     <w:p>
       <w:r>
-        <w:rPr>
-          <w:highlight w:val="yellow"/>
-        </w:rPr>
-        <w:t>CEPR</w:t>
+        <w:t>Chicago</w:t>
       </w:r>
     </w:p>
     <w:p>
@@ -72,6 +72,290 @@
       </w:r>
     </w:p>
     <w:p/>
+    <w:tbl>
+      <w:tblPr>
+        <w:tblStyle w:val="TableGrid"/>
+        <w:tblW w:w="0" w:type="auto"/>
+        <w:tblLook w:val="04A0" w:firstRow="1" w:lastRow="0" w:firstColumn="1" w:lastColumn="0" w:noHBand="0" w:noVBand="1"/>
+      </w:tblPr>
+      <w:tblGrid>
+        <w:gridCol w:w="3223"/>
+        <w:gridCol w:w="2954"/>
+        <w:gridCol w:w="3173"/>
+      </w:tblGrid>
+      <w:tr>
+        <w:tc>
+          <w:tcPr>
+            <w:tcW w:w="3223" w:type="dxa"/>
+          </w:tcPr>
+          <w:p>
+            <w:r>
+              <w:t>Source</w:t>
+            </w:r>
+          </w:p>
+        </w:tc>
+        <w:tc>
+          <w:tcPr>
+            <w:tcW w:w="2954" w:type="dxa"/>
+          </w:tcPr>
+          <w:p>
+            <w:r>
+              <w:t>Statis</w:t>
+            </w:r>
+          </w:p>
+        </w:tc>
+        <w:tc>
+          <w:tcPr>
+            <w:tcW w:w="3173" w:type="dxa"/>
+          </w:tcPr>
+          <w:p>
+            <w:r>
+              <w:t>Last Edited</w:t>
+            </w:r>
+          </w:p>
+        </w:tc>
+      </w:tr>
+      <w:tr>
+        <w:tc>
+          <w:tcPr>
+            <w:tcW w:w="3223" w:type="dxa"/>
+          </w:tcPr>
+          <w:p>
+            <w:pPr>
+              <w:rPr>
+                <w:highlight w:val="green"/>
+              </w:rPr>
+            </w:pPr>
+            <w:r>
+              <w:rPr>
+                <w:highlight w:val="green"/>
+              </w:rPr>
+              <w:t>BEA</w:t>
+            </w:r>
+          </w:p>
+        </w:tc>
+        <w:tc>
+          <w:tcPr>
+            <w:tcW w:w="2954" w:type="dxa"/>
+          </w:tcPr>
+          <w:p/>
+        </w:tc>
+        <w:tc>
+          <w:tcPr>
+            <w:tcW w:w="3173" w:type="dxa"/>
+          </w:tcPr>
+          <w:p/>
+        </w:tc>
+      </w:tr>
+      <w:tr>
+        <w:tc>
+          <w:tcPr>
+            <w:tcW w:w="3223" w:type="dxa"/>
+          </w:tcPr>
+          <w:p>
+            <w:pPr>
+              <w:rPr>
+                <w:highlight w:val="green"/>
+              </w:rPr>
+            </w:pPr>
+            <w:r>
+              <w:rPr>
+                <w:highlight w:val="green"/>
+              </w:rPr>
+              <w:t>BFI</w:t>
+            </w:r>
+          </w:p>
+        </w:tc>
+        <w:tc>
+          <w:tcPr>
+            <w:tcW w:w="2954" w:type="dxa"/>
+          </w:tcPr>
+          <w:p/>
+        </w:tc>
+        <w:tc>
+          <w:tcPr>
+            <w:tcW w:w="3173" w:type="dxa"/>
+          </w:tcPr>
+          <w:p/>
+        </w:tc>
+      </w:tr>
+      <w:tr>
+        <w:tc>
+          <w:tcPr>
+            <w:tcW w:w="3223" w:type="dxa"/>
+          </w:tcPr>
+          <w:p>
+            <w:pPr>
+              <w:rPr>
+                <w:highlight w:val="green"/>
+              </w:rPr>
+            </w:pPr>
+            <w:r>
+              <w:rPr>
+                <w:highlight w:val="green"/>
+              </w:rPr>
+              <w:t>BOE</w:t>
+            </w:r>
+          </w:p>
+        </w:tc>
+        <w:tc>
+          <w:tcPr>
+            <w:tcW w:w="2954" w:type="dxa"/>
+          </w:tcPr>
+          <w:p>
+            <w:r>
+              <w:t>Complete as of June 20, 2023</w:t>
+            </w:r>
+          </w:p>
+        </w:tc>
+        <w:tc>
+          <w:tcPr>
+            <w:tcW w:w="3173" w:type="dxa"/>
+          </w:tcPr>
+          <w:p>
+            <w:r>
+              <w:t>June 20, 2023</w:t>
+            </w:r>
+          </w:p>
+        </w:tc>
+      </w:tr>
+      <w:tr>
+        <w:tc>
+          <w:tcPr>
+            <w:tcW w:w="3223" w:type="dxa"/>
+          </w:tcPr>
+          <w:p>
+            <w:pPr>
+              <w:rPr>
+                <w:highlight w:val="green"/>
+              </w:rPr>
+            </w:pPr>
+            <w:r>
+              <w:rPr>
+                <w:highlight w:val="green"/>
+              </w:rPr>
+              <w:t>Chicago</w:t>
+            </w:r>
+          </w:p>
+        </w:tc>
+        <w:tc>
+          <w:tcPr>
+            <w:tcW w:w="2954" w:type="dxa"/>
+          </w:tcPr>
+          <w:p>
+            <w:r>
+              <w:t>Complete as of June 21, 2023</w:t>
+            </w:r>
+          </w:p>
+        </w:tc>
+        <w:tc>
+          <w:tcPr>
+            <w:tcW w:w="3173" w:type="dxa"/>
+          </w:tcPr>
+          <w:p>
+            <w:r>
+              <w:t>June 20, 2023</w:t>
+            </w:r>
+          </w:p>
+        </w:tc>
+      </w:tr>
+      <w:tr>
+        <w:tc>
+          <w:tcPr>
+            <w:tcW w:w="3223" w:type="dxa"/>
+          </w:tcPr>
+          <w:p>
+            <w:pPr>
+              <w:rPr>
+                <w:highlight w:val="green"/>
+              </w:rPr>
+            </w:pPr>
+            <w:r>
+              <w:rPr>
+                <w:highlight w:val="green"/>
+              </w:rPr>
+              <w:t>ECB</w:t>
+            </w:r>
+          </w:p>
+        </w:tc>
+        <w:tc>
+          <w:tcPr>
+            <w:tcW w:w="2954" w:type="dxa"/>
+          </w:tcPr>
+          <w:p/>
+        </w:tc>
+        <w:tc>
+          <w:tcPr>
+            <w:tcW w:w="3173" w:type="dxa"/>
+          </w:tcPr>
+          <w:p/>
+        </w:tc>
+      </w:tr>
+      <w:tr>
+        <w:tc>
+          <w:tcPr>
+            <w:tcW w:w="3223" w:type="dxa"/>
+          </w:tcPr>
+          <w:p>
+            <w:pPr>
+              <w:rPr>
+                <w:highlight w:val="green"/>
+              </w:rPr>
+            </w:pPr>
+            <w:r>
+              <w:rPr>
+                <w:highlight w:val="green"/>
+              </w:rPr>
+              <w:t>IMF</w:t>
+            </w:r>
+          </w:p>
+        </w:tc>
+        <w:tc>
+          <w:tcPr>
+            <w:tcW w:w="2954" w:type="dxa"/>
+          </w:tcPr>
+          <w:p/>
+        </w:tc>
+        <w:tc>
+          <w:tcPr>
+            <w:tcW w:w="3173" w:type="dxa"/>
+          </w:tcPr>
+          <w:p/>
+        </w:tc>
+      </w:tr>
+      <w:tr>
+        <w:tc>
+          <w:tcPr>
+            <w:tcW w:w="3223" w:type="dxa"/>
+          </w:tcPr>
+          <w:p>
+            <w:pPr>
+              <w:rPr>
+                <w:highlight w:val="green"/>
+              </w:rPr>
+            </w:pPr>
+            <w:r>
+              <w:rPr>
+                <w:highlight w:val="green"/>
+              </w:rPr>
+              <w:t>NBER</w:t>
+            </w:r>
+          </w:p>
+        </w:tc>
+        <w:tc>
+          <w:tcPr>
+            <w:tcW w:w="2954" w:type="dxa"/>
+          </w:tcPr>
+          <w:p/>
+        </w:tc>
+        <w:tc>
+          <w:tcPr>
+            <w:tcW w:w="3173" w:type="dxa"/>
+          </w:tcPr>
+          <w:p/>
+        </w:tc>
+      </w:tr>
+    </w:tbl>
     <w:p/>
     <w:sectPr>
       <w:pgSz w:w="12240" w:h="15840"/>
@@ -509,6 +793,25 @@
     <w:semiHidden/>
     <w:unhideWhenUsed/>
   </w:style>
+  <w:style w:type="table" w:styleId="TableGrid">
+    <w:name w:val="Table Grid"/>
+    <w:basedOn w:val="TableNormal"/>
+    <w:uiPriority w:val="39"/>
+    <w:rsid w:val="00561EDB"/>
+    <w:pPr>
+      <w:spacing w:after="0" w:line="240" w:lineRule="auto"/>
+    </w:pPr>
+    <w:tblPr>
+      <w:tblBorders>
+        <w:top w:val="single" w:sz="4" w:space="0" w:color="auto"/>
+        <w:left w:val="single" w:sz="4" w:space="0" w:color="auto"/>
+        <w:bottom w:val="single" w:sz="4" w:space="0" w:color="auto"/>
+        <w:right w:val="single" w:sz="4" w:space="0" w:color="auto"/>
+        <w:insideH w:val="single" w:sz="4" w:space="0" w:color="auto"/>
+        <w:insideV w:val="single" w:sz="4" w:space="0" w:color="auto"/>
+      </w:tblBorders>
+    </w:tblPr>
+  </w:style>
 </w:styles>
 </file>
 

</xml_diff>